<commit_message>
solved the createpdf function with the dynamic data
</commit_message>
<xml_diff>
--- a/public/result.docx
+++ b/public/result.docx
@@ -1,6 +1,6 @@
 
 <file path=word/document.xml><?xml version="1.0" encoding="utf-8"?>
-<w:document xmlns:wpc="http://schemas.microsoft.com/office/word/2010/wordprocessingCanvas" xmlns:cx="http://schemas.microsoft.com/office/drawing/2014/chartex" xmlns:cx1="http://schemas.microsoft.com/office/drawing/2015/9/8/chartex" xmlns:mc="http://schemas.openxmlformats.org/markup-compatibility/2006" xmlns:o="urn:schemas-microsoft-com:office:office" xmlns:r="http://schemas.openxmlformats.org/officeDocument/2006/relationships" xmlns:m="http://schemas.openxmlformats.org/officeDocument/2006/math" xmlns:v="urn:schemas-microsoft-com:vml" xmlns:wp14="http://schemas.microsoft.com/office/word/2010/wordprocessingDrawing" xmlns:wp="http://schemas.openxmlformats.org/drawingml/2006/wordprocessingDrawing" xmlns:w10="urn:schemas-microsoft-com:office:word" xmlns:w="http://schemas.openxmlformats.org/wordprocessingml/2006/main" xmlns:w14="http://schemas.microsoft.com/office/word/2010/wordml" xmlns:w15="http://schemas.microsoft.com/office/word/2012/wordml" xmlns:w16se="http://schemas.microsoft.com/office/word/2015/wordml/symex" xmlns:wpg="http://schemas.microsoft.com/office/word/2010/wordprocessingGroup" xmlns:wpi="http://schemas.microsoft.com/office/word/2010/wordprocessingInk" xmlns:wne="http://schemas.microsoft.com/office/word/2006/wordml" xmlns:wps="http://schemas.microsoft.com/office/word/2010/wordprocessingShape" mc:Ignorable="w14 w15 w16se wp14">
+<w:document xmlns:wpc="http://schemas.microsoft.com/office/word/2010/wordprocessingCanvas" xmlns:cx="http://schemas.microsoft.com/office/drawing/2014/chartex" xmlns:cx1="http://schemas.microsoft.com/office/drawing/2015/9/8/chartex" xmlns:cx2="http://schemas.microsoft.com/office/drawing/2015/10/21/chartex" xmlns:cx3="http://schemas.microsoft.com/office/drawing/2016/5/9/chartex" xmlns:cx4="http://schemas.microsoft.com/office/drawing/2016/5/10/chartex" xmlns:cx5="http://schemas.microsoft.com/office/drawing/2016/5/11/chartex" xmlns:cx6="http://schemas.microsoft.com/office/drawing/2016/5/12/chartex" xmlns:cx7="http://schemas.microsoft.com/office/drawing/2016/5/13/chartex" xmlns:cx8="http://schemas.microsoft.com/office/drawing/2016/5/14/chartex" xmlns:mc="http://schemas.openxmlformats.org/markup-compatibility/2006" xmlns:aink="http://schemas.microsoft.com/office/drawing/2016/ink" xmlns:am3d="http://schemas.microsoft.com/office/drawing/2017/model3d" xmlns:o="urn:schemas-microsoft-com:office:office" xmlns:r="http://schemas.openxmlformats.org/officeDocument/2006/relationships" xmlns:m="http://schemas.openxmlformats.org/officeDocument/2006/math" xmlns:v="urn:schemas-microsoft-com:vml" xmlns:wp14="http://schemas.microsoft.com/office/word/2010/wordprocessingDrawing" xmlns:wp="http://schemas.openxmlformats.org/drawingml/2006/wordprocessingDrawing" xmlns:w10="urn:schemas-microsoft-com:office:word" xmlns:w="http://schemas.openxmlformats.org/wordprocessingml/2006/main" xmlns:w14="http://schemas.microsoft.com/office/word/2010/wordml" xmlns:w15="http://schemas.microsoft.com/office/word/2012/wordml" xmlns:w16cex="http://schemas.microsoft.com/office/word/2018/wordml/cex" xmlns:w16cid="http://schemas.microsoft.com/office/word/2016/wordml/cid" xmlns:w16="http://schemas.microsoft.com/office/word/2018/wordml" xmlns:w16sdtdh="http://schemas.microsoft.com/office/word/2020/wordml/sdtdatahash" xmlns:w16se="http://schemas.microsoft.com/office/word/2015/wordml/symex" xmlns:wpg="http://schemas.microsoft.com/office/word/2010/wordprocessingGroup" xmlns:wpi="http://schemas.microsoft.com/office/word/2010/wordprocessingInk" xmlns:wne="http://schemas.microsoft.com/office/word/2006/wordml" xmlns:wps="http://schemas.microsoft.com/office/word/2010/wordprocessingShape" mc:Ignorable="w14 w15 w16se w16cid w16 w16cex w16sdtdh wp14">
   <w:body>
     <w:p>
       <w:pPr>
@@ -50,6 +50,7 @@
         </w:rPr>
         <w:t>9</w:t>
       </w:r>
+      <w:proofErr w:type="spellStart"/>
       <w:r>
         <w:rPr>
           <w:rFonts w:ascii="Times New Roman" w:hAnsi="Times New Roman" w:cs="Times New Roman"/>
@@ -58,6 +59,7 @@
         </w:rPr>
         <w:t>th</w:t>
       </w:r>
+      <w:proofErr w:type="spellEnd"/>
       <w:r>
         <w:rPr>
           <w:rFonts w:ascii="Times New Roman" w:hAnsi="Times New Roman" w:cs="Times New Roman"/>
@@ -151,19 +153,26 @@
       </w:r>
       <w:r>
         <w:rPr>
-          <w:rFonts w:ascii="Times New Roman" w:eastAsia="Times New Roman" w:hAnsi="Times New Roman" w:cs="Times New Roman"/>
-          <w:u w:val="single"/>
-          <w:lang w:bidi="en-US"/>
-        </w:rPr>
-        <w:t xml:space="preserve"> </w:t>
-      </w:r>
-      <w:r>
-        <w:rPr>
-          <w:rFonts w:ascii="Times New Roman" w:eastAsia="Times New Roman" w:hAnsi="Times New Roman" w:cs="Times New Roman"/>
-          <w:u w:val="single"/>
-          <w:lang w:bidi="en-US"/>
-        </w:rPr>
-        <w:t>${nomor_surat}</w:t>
+          <w:rFonts w:ascii="Times New Roman" w:hAnsi="Times New Roman" w:cs="Times New Roman"/>
+          <w:lang w:val="en-GB"/>
+        </w:rPr>
+        <w:t>${</w:t>
+      </w:r>
+      <w:proofErr w:type="spellStart"/>
+      <w:r>
+        <w:rPr>
+          <w:rFonts w:ascii="Times New Roman" w:hAnsi="Times New Roman" w:cs="Times New Roman"/>
+          <w:lang w:val="en-GB"/>
+        </w:rPr>
+        <w:t>nomor_surat</w:t>
+      </w:r>
+      <w:proofErr w:type="spellEnd"/>
+      <w:r>
+        <w:rPr>
+          <w:rFonts w:ascii="Times New Roman" w:hAnsi="Times New Roman" w:cs="Times New Roman"/>
+          <w:lang w:val="en-GB"/>
+        </w:rPr>
+        <w:t>}</w:t>
       </w:r>
     </w:p>
     <w:p>
@@ -206,7 +215,6 @@
           <w:lang w:bidi="en-US"/>
         </w:rPr>
       </w:pPr>
-      <w:proofErr w:type="gramStart"/>
       <w:r>
         <w:rPr>
           <w:rFonts w:ascii="Times New Roman" w:eastAsia="Times New Roman" w:hAnsi="Times New Roman" w:cs="Times New Roman"/>
@@ -214,9 +222,9 @@
           <w:szCs w:val="24"/>
           <w:lang w:bidi="en-US"/>
         </w:rPr>
-        <w:t>dr</w:t>
-      </w:r>
-      <w:proofErr w:type="gramEnd"/>
+        <w:t xml:space="preserve">dr. M. Candra </w:t>
+      </w:r>
+      <w:proofErr w:type="spellStart"/>
       <w:r>
         <w:rPr>
           <w:rFonts w:ascii="Times New Roman" w:eastAsia="Times New Roman" w:hAnsi="Times New Roman" w:cs="Times New Roman"/>
@@ -224,7 +232,17 @@
           <w:szCs w:val="24"/>
           <w:lang w:bidi="en-US"/>
         </w:rPr>
-        <w:t xml:space="preserve">. M. Candra Wijanadi on the date states above have performed the </w:t>
+        <w:t>Wijanadi</w:t>
+      </w:r>
+      <w:proofErr w:type="spellEnd"/>
+      <w:r>
+        <w:rPr>
+          <w:rFonts w:ascii="Times New Roman" w:eastAsia="Times New Roman" w:hAnsi="Times New Roman" w:cs="Times New Roman"/>
+          <w:sz w:val="24"/>
+          <w:szCs w:val="24"/>
+          <w:lang w:bidi="en-US"/>
+        </w:rPr>
+        <w:t xml:space="preserve"> on the date states above have performed the </w:t>
       </w:r>
       <w:r>
         <w:rPr>
@@ -347,7 +365,36 @@
                 <w:szCs w:val="24"/>
                 <w:lang w:val="en-GB"/>
               </w:rPr>
-              <w:t>${nama}</w:t>
+              <w:t>${</w:t>
+            </w:r>
+            <w:proofErr w:type="spellStart"/>
+            <w:r>
+              <w:rPr>
+                <w:rFonts w:ascii="Times New Roman" w:hAnsi="Times New Roman" w:cs="Times New Roman"/>
+                <w:sz w:val="24"/>
+                <w:szCs w:val="24"/>
+                <w:lang w:val="en-GB"/>
+              </w:rPr>
+              <w:t>nam</w:t>
+            </w:r>
+            <w:r>
+              <w:rPr>
+                <w:rFonts w:ascii="Times New Roman" w:hAnsi="Times New Roman" w:cs="Times New Roman"/>
+                <w:sz w:val="24"/>
+                <w:szCs w:val="24"/>
+                <w:lang w:val="en-GB"/>
+              </w:rPr>
+              <w:t>a</w:t>
+            </w:r>
+            <w:proofErr w:type="spellEnd"/>
+            <w:r>
+              <w:rPr>
+                <w:rFonts w:ascii="Times New Roman" w:hAnsi="Times New Roman" w:cs="Times New Roman"/>
+                <w:sz w:val="24"/>
+                <w:szCs w:val="24"/>
+                <w:lang w:val="en-GB"/>
+              </w:rPr>
+              <w:t>}</w:t>
             </w:r>
           </w:p>
         </w:tc>
@@ -403,9 +450,31 @@
             <w:r>
               <w:rPr>
                 <w:rFonts w:ascii="Times New Roman" w:hAnsi="Times New Roman" w:cs="Times New Roman"/>
+                <w:sz w:val="24"/>
+                <w:szCs w:val="24"/>
                 <w:lang w:val="en-GB"/>
               </w:rPr>
-              <w:t>${sampling_time}</w:t>
+              <w:t>${</w:t>
+            </w:r>
+            <w:proofErr w:type="spellStart"/>
+            <w:r>
+              <w:rPr>
+                <w:rFonts w:ascii="Times New Roman" w:hAnsi="Times New Roman" w:cs="Times New Roman"/>
+                <w:sz w:val="24"/>
+                <w:szCs w:val="24"/>
+                <w:lang w:val="en-GB"/>
+              </w:rPr>
+              <w:t>sampling_time</w:t>
+            </w:r>
+            <w:proofErr w:type="spellEnd"/>
+            <w:r>
+              <w:rPr>
+                <w:rFonts w:ascii="Times New Roman" w:hAnsi="Times New Roman" w:cs="Times New Roman"/>
+                <w:sz w:val="24"/>
+                <w:szCs w:val="24"/>
+                <w:lang w:val="en-GB"/>
+              </w:rPr>
+              <w:t>}</w:t>
             </w:r>
           </w:p>
         </w:tc>
@@ -529,9 +598,58 @@
             <w:r>
               <w:rPr>
                 <w:rFonts w:ascii="Times New Roman" w:hAnsi="Times New Roman" w:cs="Times New Roman"/>
+                <w:sz w:val="24"/>
+                <w:szCs w:val="24"/>
                 <w:lang w:val="en-GB"/>
               </w:rPr>
-              <w:t>${nomor_pid}</w:t>
+              <w:t>${</w:t>
+            </w:r>
+            <w:proofErr w:type="spellStart"/>
+            <w:r>
+              <w:rPr>
+                <w:rFonts w:ascii="Times New Roman" w:hAnsi="Times New Roman" w:cs="Times New Roman"/>
+                <w:sz w:val="24"/>
+                <w:szCs w:val="24"/>
+                <w:lang w:val="en-GB"/>
+              </w:rPr>
+              <w:t>nomo</w:t>
+            </w:r>
+            <w:r>
+              <w:rPr>
+                <w:rFonts w:ascii="Times New Roman" w:hAnsi="Times New Roman" w:cs="Times New Roman"/>
+                <w:sz w:val="24"/>
+                <w:szCs w:val="24"/>
+                <w:lang w:val="en-GB"/>
+              </w:rPr>
+              <w:t>r</w:t>
+            </w:r>
+            <w:r>
+              <w:rPr>
+                <w:rFonts w:ascii="Times New Roman" w:hAnsi="Times New Roman" w:cs="Times New Roman"/>
+                <w:sz w:val="24"/>
+                <w:szCs w:val="24"/>
+                <w:lang w:val="en-GB"/>
+              </w:rPr>
+              <w:t>_pi</w:t>
+            </w:r>
+            <w:r>
+              <w:rPr>
+                <w:rFonts w:ascii="Times New Roman" w:hAnsi="Times New Roman" w:cs="Times New Roman"/>
+                <w:sz w:val="24"/>
+                <w:szCs w:val="24"/>
+                <w:lang w:val="en-GB"/>
+              </w:rPr>
+              <w:t>d</w:t>
+            </w:r>
+            <w:proofErr w:type="spellEnd"/>
+            <w:r>
+              <w:rPr>
+                <w:rFonts w:ascii="Times New Roman" w:hAnsi="Times New Roman" w:cs="Times New Roman"/>
+                <w:sz w:val="24"/>
+                <w:szCs w:val="24"/>
+                <w:lang w:val="en-GB"/>
+              </w:rPr>
+              <w:t>}</w:t>
             </w:r>
           </w:p>
         </w:tc>
@@ -602,7 +720,27 @@
                 <w:szCs w:val="24"/>
                 <w:lang w:val="en-GB"/>
               </w:rPr>
-              <w:t>${gender}</w:t>
+              <w:t>${</w:t>
+            </w:r>
+            <w:proofErr w:type="spellStart"/>
+            <w:r>
+              <w:rPr>
+                <w:rFonts w:ascii="Times New Roman" w:hAnsi="Times New Roman" w:cs="Times New Roman"/>
+                <w:sz w:val="24"/>
+                <w:szCs w:val="24"/>
+                <w:lang w:val="en-GB"/>
+              </w:rPr>
+              <w:t>jenis_kelamin</w:t>
+            </w:r>
+            <w:proofErr w:type="spellEnd"/>
+            <w:r>
+              <w:rPr>
+                <w:rFonts w:ascii="Times New Roman" w:hAnsi="Times New Roman" w:cs="Times New Roman"/>
+                <w:sz w:val="24"/>
+                <w:szCs w:val="24"/>
+                <w:lang w:val="en-GB"/>
+              </w:rPr>
+              <w:t>}</w:t>
             </w:r>
           </w:p>
         </w:tc>
@@ -925,10 +1063,8 @@
                 <w:sz w:val="24"/>
                 <w:szCs w:val="24"/>
               </w:rPr>
-              <w:t>${jenis_pemeriksaan}</w:t>
-            </w:r>
-            <w:bookmarkStart w:id="0" w:name="_GoBack"/>
-            <w:bookmarkEnd w:id="0"/>
+              <w:t>Swab Antigen</w:t>
+            </w:r>
           </w:p>
         </w:tc>
         <w:tc>
@@ -1074,27 +1210,7 @@
                 <w:sz w:val="24"/>
                 <w:szCs w:val="24"/>
               </w:rPr>
-              <w:t xml:space="preserve">is in the form of a swab, which will better gather an </w:t>
-            </w:r>
-            <w:proofErr w:type="gramStart"/>
-            <w:r>
-              <w:rPr>
-                <w:rFonts w:ascii="Times New Roman" w:hAnsi="Times New Roman" w:cs="Times New Roman"/>
-                <w:bCs/>
-                <w:sz w:val="24"/>
-                <w:szCs w:val="24"/>
-              </w:rPr>
-              <w:t>individual’s</w:t>
-            </w:r>
-            <w:proofErr w:type="gramEnd"/>
-            <w:r>
-              <w:rPr>
-                <w:rFonts w:ascii="Times New Roman" w:hAnsi="Times New Roman" w:cs="Times New Roman"/>
-                <w:bCs/>
-                <w:sz w:val="24"/>
-                <w:szCs w:val="24"/>
-              </w:rPr>
-              <w:t xml:space="preserve"> nasopharyngeal and oropharyngeal (nose and throat) secretions. </w:t>
+              <w:t xml:space="preserve">is in the form of a swab, which will better gather an individual’s nasopharyngeal and oropharyngeal (nose and throat) secretions. </w:t>
             </w:r>
           </w:p>
         </w:tc>
@@ -1346,7 +1462,6 @@
         </w:rPr>
         <w:t xml:space="preserve">Bali, </w:t>
       </w:r>
-      <w:proofErr w:type="gramStart"/>
       <w:r>
         <w:rPr>
           <w:rFonts w:ascii="Times New Roman" w:hAnsi="Times New Roman" w:cs="Times New Roman"/>
@@ -1359,6 +1474,7 @@
         </w:rPr>
         <w:t>9</w:t>
       </w:r>
+      <w:proofErr w:type="spellStart"/>
       <w:r>
         <w:rPr>
           <w:rFonts w:ascii="Times New Roman" w:hAnsi="Times New Roman" w:cs="Times New Roman"/>
@@ -1367,7 +1483,7 @@
         </w:rPr>
         <w:t>th</w:t>
       </w:r>
-      <w:proofErr w:type="gramEnd"/>
+      <w:proofErr w:type="spellEnd"/>
       <w:r>
         <w:rPr>
           <w:rFonts w:ascii="Times New Roman" w:hAnsi="Times New Roman" w:cs="Times New Roman"/>
@@ -1414,7 +1530,7 @@
           <w:noProof/>
         </w:rPr>
       </w:pPr>
-      <w:bookmarkStart w:id="1" w:name="_Hlk73037210"/>
+      <w:bookmarkStart w:id="0" w:name="_Hlk73037210"/>
       <w:r>
         <w:rPr>
           <w:rFonts w:ascii="Times New Roman" w:hAnsi="Times New Roman" w:cs="Times New Roman"/>
@@ -1501,7 +1617,7 @@
           </wp:anchor>
         </w:drawing>
       </w:r>
-      <w:bookmarkEnd w:id="1"/>
+      <w:bookmarkEnd w:id="0"/>
     </w:p>
     <w:p>
       <w:pPr>
@@ -1558,22 +1674,22 @@
         </w:rPr>
         <w:t xml:space="preserve"> </w:t>
       </w:r>
-      <w:proofErr w:type="gramStart"/>
       <w:r>
         <w:rPr>
           <w:rFonts w:ascii="Times New Roman" w:hAnsi="Times New Roman" w:cs="Times New Roman"/>
           <w:b/>
         </w:rPr>
-        <w:t>dr</w:t>
-      </w:r>
-      <w:proofErr w:type="gramEnd"/>
+        <w:t xml:space="preserve">dr. M. Candra </w:t>
+      </w:r>
+      <w:proofErr w:type="spellStart"/>
       <w:r>
         <w:rPr>
           <w:rFonts w:ascii="Times New Roman" w:hAnsi="Times New Roman" w:cs="Times New Roman"/>
           <w:b/>
         </w:rPr>
-        <w:t>. M. Candra Wijanadi</w:t>
-      </w:r>
+        <w:t>Wijanadi</w:t>
+      </w:r>
+      <w:proofErr w:type="spellEnd"/>
     </w:p>
     <w:sectPr>
       <w:headerReference w:type="default" r:id="rId11"/>
@@ -1588,7 +1704,7 @@
 </file>
 
 <file path=word/endnotes.xml><?xml version="1.0" encoding="utf-8"?>
-<w:endnotes xmlns:wpc="http://schemas.microsoft.com/office/word/2010/wordprocessingCanvas" xmlns:cx="http://schemas.microsoft.com/office/drawing/2014/chartex" xmlns:cx1="http://schemas.microsoft.com/office/drawing/2015/9/8/chartex" xmlns:mc="http://schemas.openxmlformats.org/markup-compatibility/2006" xmlns:o="urn:schemas-microsoft-com:office:office" xmlns:r="http://schemas.openxmlformats.org/officeDocument/2006/relationships" xmlns:m="http://schemas.openxmlformats.org/officeDocument/2006/math" xmlns:v="urn:schemas-microsoft-com:vml" xmlns:wp14="http://schemas.microsoft.com/office/word/2010/wordprocessingDrawing" xmlns:wp="http://schemas.openxmlformats.org/drawingml/2006/wordprocessingDrawing" xmlns:w10="urn:schemas-microsoft-com:office:word" xmlns:w="http://schemas.openxmlformats.org/wordprocessingml/2006/main" xmlns:w14="http://schemas.microsoft.com/office/word/2010/wordml" xmlns:w15="http://schemas.microsoft.com/office/word/2012/wordml" xmlns:w16se="http://schemas.microsoft.com/office/word/2015/wordml/symex" xmlns:wpg="http://schemas.microsoft.com/office/word/2010/wordprocessingGroup" xmlns:wpi="http://schemas.microsoft.com/office/word/2010/wordprocessingInk" xmlns:wne="http://schemas.microsoft.com/office/word/2006/wordml" xmlns:wps="http://schemas.microsoft.com/office/word/2010/wordprocessingShape" mc:Ignorable="w14 w15 w16se wp14">
+<w:endnotes xmlns:wpc="http://schemas.microsoft.com/office/word/2010/wordprocessingCanvas" xmlns:cx="http://schemas.microsoft.com/office/drawing/2014/chartex" xmlns:cx1="http://schemas.microsoft.com/office/drawing/2015/9/8/chartex" xmlns:cx2="http://schemas.microsoft.com/office/drawing/2015/10/21/chartex" xmlns:cx3="http://schemas.microsoft.com/office/drawing/2016/5/9/chartex" xmlns:cx4="http://schemas.microsoft.com/office/drawing/2016/5/10/chartex" xmlns:cx5="http://schemas.microsoft.com/office/drawing/2016/5/11/chartex" xmlns:cx6="http://schemas.microsoft.com/office/drawing/2016/5/12/chartex" xmlns:cx7="http://schemas.microsoft.com/office/drawing/2016/5/13/chartex" xmlns:cx8="http://schemas.microsoft.com/office/drawing/2016/5/14/chartex" xmlns:mc="http://schemas.openxmlformats.org/markup-compatibility/2006" xmlns:aink="http://schemas.microsoft.com/office/drawing/2016/ink" xmlns:am3d="http://schemas.microsoft.com/office/drawing/2017/model3d" xmlns:o="urn:schemas-microsoft-com:office:office" xmlns:r="http://schemas.openxmlformats.org/officeDocument/2006/relationships" xmlns:m="http://schemas.openxmlformats.org/officeDocument/2006/math" xmlns:v="urn:schemas-microsoft-com:vml" xmlns:wp14="http://schemas.microsoft.com/office/word/2010/wordprocessingDrawing" xmlns:wp="http://schemas.openxmlformats.org/drawingml/2006/wordprocessingDrawing" xmlns:w10="urn:schemas-microsoft-com:office:word" xmlns:w="http://schemas.openxmlformats.org/wordprocessingml/2006/main" xmlns:w14="http://schemas.microsoft.com/office/word/2010/wordml" xmlns:w15="http://schemas.microsoft.com/office/word/2012/wordml" xmlns:w16cex="http://schemas.microsoft.com/office/word/2018/wordml/cex" xmlns:w16cid="http://schemas.microsoft.com/office/word/2016/wordml/cid" xmlns:w16="http://schemas.microsoft.com/office/word/2018/wordml" xmlns:w16sdtdh="http://schemas.microsoft.com/office/word/2020/wordml/sdtdatahash" xmlns:w16se="http://schemas.microsoft.com/office/word/2015/wordml/symex" xmlns:wpg="http://schemas.microsoft.com/office/word/2010/wordprocessingGroup" xmlns:wpi="http://schemas.microsoft.com/office/word/2010/wordprocessingInk" xmlns:wne="http://schemas.microsoft.com/office/word/2006/wordml" xmlns:wps="http://schemas.microsoft.com/office/word/2010/wordprocessingShape" mc:Ignorable="w14 w15 w16se w16cid w16 w16cex w16sdtdh wp14">
   <w:endnote w:type="separator" w:id="-1">
     <w:p>
       <w:r>
@@ -1607,7 +1723,7 @@
 </file>
 
 <file path=word/footer1.xml><?xml version="1.0" encoding="utf-8"?>
-<w:ftr xmlns:wpc="http://schemas.microsoft.com/office/word/2010/wordprocessingCanvas" xmlns:cx="http://schemas.microsoft.com/office/drawing/2014/chartex" xmlns:cx1="http://schemas.microsoft.com/office/drawing/2015/9/8/chartex" xmlns:mc="http://schemas.openxmlformats.org/markup-compatibility/2006" xmlns:o="urn:schemas-microsoft-com:office:office" xmlns:r="http://schemas.openxmlformats.org/officeDocument/2006/relationships" xmlns:m="http://schemas.openxmlformats.org/officeDocument/2006/math" xmlns:v="urn:schemas-microsoft-com:vml" xmlns:wp14="http://schemas.microsoft.com/office/word/2010/wordprocessingDrawing" xmlns:wp="http://schemas.openxmlformats.org/drawingml/2006/wordprocessingDrawing" xmlns:w10="urn:schemas-microsoft-com:office:word" xmlns:w="http://schemas.openxmlformats.org/wordprocessingml/2006/main" xmlns:w14="http://schemas.microsoft.com/office/word/2010/wordml" xmlns:w15="http://schemas.microsoft.com/office/word/2012/wordml" xmlns:w16se="http://schemas.microsoft.com/office/word/2015/wordml/symex" xmlns:wpg="http://schemas.microsoft.com/office/word/2010/wordprocessingGroup" xmlns:wpi="http://schemas.microsoft.com/office/word/2010/wordprocessingInk" xmlns:wne="http://schemas.microsoft.com/office/word/2006/wordml" xmlns:wps="http://schemas.microsoft.com/office/word/2010/wordprocessingShape" mc:Ignorable="w14 w15 w16se wp14">
+<w:ftr xmlns:wpc="http://schemas.microsoft.com/office/word/2010/wordprocessingCanvas" xmlns:cx="http://schemas.microsoft.com/office/drawing/2014/chartex" xmlns:cx1="http://schemas.microsoft.com/office/drawing/2015/9/8/chartex" xmlns:cx2="http://schemas.microsoft.com/office/drawing/2015/10/21/chartex" xmlns:cx3="http://schemas.microsoft.com/office/drawing/2016/5/9/chartex" xmlns:cx4="http://schemas.microsoft.com/office/drawing/2016/5/10/chartex" xmlns:cx5="http://schemas.microsoft.com/office/drawing/2016/5/11/chartex" xmlns:cx6="http://schemas.microsoft.com/office/drawing/2016/5/12/chartex" xmlns:cx7="http://schemas.microsoft.com/office/drawing/2016/5/13/chartex" xmlns:cx8="http://schemas.microsoft.com/office/drawing/2016/5/14/chartex" xmlns:mc="http://schemas.openxmlformats.org/markup-compatibility/2006" xmlns:aink="http://schemas.microsoft.com/office/drawing/2016/ink" xmlns:am3d="http://schemas.microsoft.com/office/drawing/2017/model3d" xmlns:o="urn:schemas-microsoft-com:office:office" xmlns:r="http://schemas.openxmlformats.org/officeDocument/2006/relationships" xmlns:m="http://schemas.openxmlformats.org/officeDocument/2006/math" xmlns:v="urn:schemas-microsoft-com:vml" xmlns:wp14="http://schemas.microsoft.com/office/word/2010/wordprocessingDrawing" xmlns:wp="http://schemas.openxmlformats.org/drawingml/2006/wordprocessingDrawing" xmlns:w10="urn:schemas-microsoft-com:office:word" xmlns:w="http://schemas.openxmlformats.org/wordprocessingml/2006/main" xmlns:w14="http://schemas.microsoft.com/office/word/2010/wordml" xmlns:w15="http://schemas.microsoft.com/office/word/2012/wordml" xmlns:w16cex="http://schemas.microsoft.com/office/word/2018/wordml/cex" xmlns:w16cid="http://schemas.microsoft.com/office/word/2016/wordml/cid" xmlns:w16="http://schemas.microsoft.com/office/word/2018/wordml" xmlns:w16sdtdh="http://schemas.microsoft.com/office/word/2020/wordml/sdtdatahash" xmlns:w16se="http://schemas.microsoft.com/office/word/2015/wordml/symex" xmlns:wpg="http://schemas.microsoft.com/office/word/2010/wordprocessingGroup" xmlns:wpi="http://schemas.microsoft.com/office/word/2010/wordprocessingInk" xmlns:wne="http://schemas.microsoft.com/office/word/2006/wordml" xmlns:wps="http://schemas.microsoft.com/office/word/2010/wordprocessingShape" mc:Ignorable="w14 w15 w16se w16cid w16 w16cex w16sdtdh wp14">
   <w:p>
     <w:pPr>
       <w:pStyle w:val="Footer"/>
@@ -1684,7 +1800,7 @@
 </file>
 
 <file path=word/footnotes.xml><?xml version="1.0" encoding="utf-8"?>
-<w:footnotes xmlns:wpc="http://schemas.microsoft.com/office/word/2010/wordprocessingCanvas" xmlns:cx="http://schemas.microsoft.com/office/drawing/2014/chartex" xmlns:cx1="http://schemas.microsoft.com/office/drawing/2015/9/8/chartex" xmlns:mc="http://schemas.openxmlformats.org/markup-compatibility/2006" xmlns:o="urn:schemas-microsoft-com:office:office" xmlns:r="http://schemas.openxmlformats.org/officeDocument/2006/relationships" xmlns:m="http://schemas.openxmlformats.org/officeDocument/2006/math" xmlns:v="urn:schemas-microsoft-com:vml" xmlns:wp14="http://schemas.microsoft.com/office/word/2010/wordprocessingDrawing" xmlns:wp="http://schemas.openxmlformats.org/drawingml/2006/wordprocessingDrawing" xmlns:w10="urn:schemas-microsoft-com:office:word" xmlns:w="http://schemas.openxmlformats.org/wordprocessingml/2006/main" xmlns:w14="http://schemas.microsoft.com/office/word/2010/wordml" xmlns:w15="http://schemas.microsoft.com/office/word/2012/wordml" xmlns:w16se="http://schemas.microsoft.com/office/word/2015/wordml/symex" xmlns:wpg="http://schemas.microsoft.com/office/word/2010/wordprocessingGroup" xmlns:wpi="http://schemas.microsoft.com/office/word/2010/wordprocessingInk" xmlns:wne="http://schemas.microsoft.com/office/word/2006/wordml" xmlns:wps="http://schemas.microsoft.com/office/word/2010/wordprocessingShape" mc:Ignorable="w14 w15 w16se wp14">
+<w:footnotes xmlns:wpc="http://schemas.microsoft.com/office/word/2010/wordprocessingCanvas" xmlns:cx="http://schemas.microsoft.com/office/drawing/2014/chartex" xmlns:cx1="http://schemas.microsoft.com/office/drawing/2015/9/8/chartex" xmlns:cx2="http://schemas.microsoft.com/office/drawing/2015/10/21/chartex" xmlns:cx3="http://schemas.microsoft.com/office/drawing/2016/5/9/chartex" xmlns:cx4="http://schemas.microsoft.com/office/drawing/2016/5/10/chartex" xmlns:cx5="http://schemas.microsoft.com/office/drawing/2016/5/11/chartex" xmlns:cx6="http://schemas.microsoft.com/office/drawing/2016/5/12/chartex" xmlns:cx7="http://schemas.microsoft.com/office/drawing/2016/5/13/chartex" xmlns:cx8="http://schemas.microsoft.com/office/drawing/2016/5/14/chartex" xmlns:mc="http://schemas.openxmlformats.org/markup-compatibility/2006" xmlns:aink="http://schemas.microsoft.com/office/drawing/2016/ink" xmlns:am3d="http://schemas.microsoft.com/office/drawing/2017/model3d" xmlns:o="urn:schemas-microsoft-com:office:office" xmlns:r="http://schemas.openxmlformats.org/officeDocument/2006/relationships" xmlns:m="http://schemas.openxmlformats.org/officeDocument/2006/math" xmlns:v="urn:schemas-microsoft-com:vml" xmlns:wp14="http://schemas.microsoft.com/office/word/2010/wordprocessingDrawing" xmlns:wp="http://schemas.openxmlformats.org/drawingml/2006/wordprocessingDrawing" xmlns:w10="urn:schemas-microsoft-com:office:word" xmlns:w="http://schemas.openxmlformats.org/wordprocessingml/2006/main" xmlns:w14="http://schemas.microsoft.com/office/word/2010/wordml" xmlns:w15="http://schemas.microsoft.com/office/word/2012/wordml" xmlns:w16cex="http://schemas.microsoft.com/office/word/2018/wordml/cex" xmlns:w16cid="http://schemas.microsoft.com/office/word/2016/wordml/cid" xmlns:w16="http://schemas.microsoft.com/office/word/2018/wordml" xmlns:w16sdtdh="http://schemas.microsoft.com/office/word/2020/wordml/sdtdatahash" xmlns:w16se="http://schemas.microsoft.com/office/word/2015/wordml/symex" xmlns:wpg="http://schemas.microsoft.com/office/word/2010/wordprocessingGroup" xmlns:wpi="http://schemas.microsoft.com/office/word/2010/wordprocessingInk" xmlns:wne="http://schemas.microsoft.com/office/word/2006/wordml" xmlns:wps="http://schemas.microsoft.com/office/word/2010/wordprocessingShape" mc:Ignorable="w14 w15 w16se w16cid w16 w16cex w16sdtdh wp14">
   <w:footnote w:type="separator" w:id="-1">
     <w:p>
       <w:r>
@@ -1703,7 +1819,7 @@
 </file>
 
 <file path=word/header1.xml><?xml version="1.0" encoding="utf-8"?>
-<w:hdr xmlns:wpc="http://schemas.microsoft.com/office/word/2010/wordprocessingCanvas" xmlns:cx="http://schemas.microsoft.com/office/drawing/2014/chartex" xmlns:cx1="http://schemas.microsoft.com/office/drawing/2015/9/8/chartex" xmlns:mc="http://schemas.openxmlformats.org/markup-compatibility/2006" xmlns:o="urn:schemas-microsoft-com:office:office" xmlns:r="http://schemas.openxmlformats.org/officeDocument/2006/relationships" xmlns:m="http://schemas.openxmlformats.org/officeDocument/2006/math" xmlns:v="urn:schemas-microsoft-com:vml" xmlns:wp14="http://schemas.microsoft.com/office/word/2010/wordprocessingDrawing" xmlns:wp="http://schemas.openxmlformats.org/drawingml/2006/wordprocessingDrawing" xmlns:w10="urn:schemas-microsoft-com:office:word" xmlns:w="http://schemas.openxmlformats.org/wordprocessingml/2006/main" xmlns:w14="http://schemas.microsoft.com/office/word/2010/wordml" xmlns:w15="http://schemas.microsoft.com/office/word/2012/wordml" xmlns:w16se="http://schemas.microsoft.com/office/word/2015/wordml/symex" xmlns:wpg="http://schemas.microsoft.com/office/word/2010/wordprocessingGroup" xmlns:wpi="http://schemas.microsoft.com/office/word/2010/wordprocessingInk" xmlns:wne="http://schemas.microsoft.com/office/word/2006/wordml" xmlns:wps="http://schemas.microsoft.com/office/word/2010/wordprocessingShape" mc:Ignorable="w14 w15 w16se wp14">
+<w:hdr xmlns:wpc="http://schemas.microsoft.com/office/word/2010/wordprocessingCanvas" xmlns:cx="http://schemas.microsoft.com/office/drawing/2014/chartex" xmlns:cx1="http://schemas.microsoft.com/office/drawing/2015/9/8/chartex" xmlns:cx2="http://schemas.microsoft.com/office/drawing/2015/10/21/chartex" xmlns:cx3="http://schemas.microsoft.com/office/drawing/2016/5/9/chartex" xmlns:cx4="http://schemas.microsoft.com/office/drawing/2016/5/10/chartex" xmlns:cx5="http://schemas.microsoft.com/office/drawing/2016/5/11/chartex" xmlns:cx6="http://schemas.microsoft.com/office/drawing/2016/5/12/chartex" xmlns:cx7="http://schemas.microsoft.com/office/drawing/2016/5/13/chartex" xmlns:cx8="http://schemas.microsoft.com/office/drawing/2016/5/14/chartex" xmlns:mc="http://schemas.openxmlformats.org/markup-compatibility/2006" xmlns:aink="http://schemas.microsoft.com/office/drawing/2016/ink" xmlns:am3d="http://schemas.microsoft.com/office/drawing/2017/model3d" xmlns:o="urn:schemas-microsoft-com:office:office" xmlns:r="http://schemas.openxmlformats.org/officeDocument/2006/relationships" xmlns:m="http://schemas.openxmlformats.org/officeDocument/2006/math" xmlns:v="urn:schemas-microsoft-com:vml" xmlns:wp14="http://schemas.microsoft.com/office/word/2010/wordprocessingDrawing" xmlns:wp="http://schemas.openxmlformats.org/drawingml/2006/wordprocessingDrawing" xmlns:w10="urn:schemas-microsoft-com:office:word" xmlns:w="http://schemas.openxmlformats.org/wordprocessingml/2006/main" xmlns:w14="http://schemas.microsoft.com/office/word/2010/wordml" xmlns:w15="http://schemas.microsoft.com/office/word/2012/wordml" xmlns:w16cex="http://schemas.microsoft.com/office/word/2018/wordml/cex" xmlns:w16cid="http://schemas.microsoft.com/office/word/2016/wordml/cid" xmlns:w16="http://schemas.microsoft.com/office/word/2018/wordml" xmlns:w16sdtdh="http://schemas.microsoft.com/office/word/2020/wordml/sdtdatahash" xmlns:w16se="http://schemas.microsoft.com/office/word/2015/wordml/symex" xmlns:wpg="http://schemas.microsoft.com/office/word/2010/wordprocessingGroup" xmlns:wpi="http://schemas.microsoft.com/office/word/2010/wordprocessingInk" xmlns:wne="http://schemas.microsoft.com/office/word/2006/wordml" xmlns:wps="http://schemas.microsoft.com/office/word/2010/wordprocessingShape" mc:Ignorable="w14 w15 w16se w16cid w16 w16cex w16sdtdh wp14">
   <w:p>
     <w:pPr>
       <w:pStyle w:val="Header"/>
@@ -1850,7 +1966,7 @@
 </file>
 
 <file path=word/numbering.xml><?xml version="1.0" encoding="utf-8"?>
-<w:numbering xmlns:wpc="http://schemas.microsoft.com/office/word/2010/wordprocessingCanvas" xmlns:cx="http://schemas.microsoft.com/office/drawing/2014/chartex" xmlns:cx1="http://schemas.microsoft.com/office/drawing/2015/9/8/chartex" xmlns:mc="http://schemas.openxmlformats.org/markup-compatibility/2006" xmlns:o="urn:schemas-microsoft-com:office:office" xmlns:r="http://schemas.openxmlformats.org/officeDocument/2006/relationships" xmlns:m="http://schemas.openxmlformats.org/officeDocument/2006/math" xmlns:v="urn:schemas-microsoft-com:vml" xmlns:wp14="http://schemas.microsoft.com/office/word/2010/wordprocessingDrawing" xmlns:wp="http://schemas.openxmlformats.org/drawingml/2006/wordprocessingDrawing" xmlns:w10="urn:schemas-microsoft-com:office:word" xmlns:w="http://schemas.openxmlformats.org/wordprocessingml/2006/main" xmlns:w14="http://schemas.microsoft.com/office/word/2010/wordml" xmlns:w15="http://schemas.microsoft.com/office/word/2012/wordml" xmlns:w16se="http://schemas.microsoft.com/office/word/2015/wordml/symex" xmlns:wpg="http://schemas.microsoft.com/office/word/2010/wordprocessingGroup" xmlns:wpi="http://schemas.microsoft.com/office/word/2010/wordprocessingInk" xmlns:wne="http://schemas.microsoft.com/office/word/2006/wordml" xmlns:wps="http://schemas.microsoft.com/office/word/2010/wordprocessingShape" mc:Ignorable="w14 w15 w16se wp14">
+<w:numbering xmlns:wpc="http://schemas.microsoft.com/office/word/2010/wordprocessingCanvas" xmlns:cx="http://schemas.microsoft.com/office/drawing/2014/chartex" xmlns:cx1="http://schemas.microsoft.com/office/drawing/2015/9/8/chartex" xmlns:cx2="http://schemas.microsoft.com/office/drawing/2015/10/21/chartex" xmlns:cx3="http://schemas.microsoft.com/office/drawing/2016/5/9/chartex" xmlns:cx4="http://schemas.microsoft.com/office/drawing/2016/5/10/chartex" xmlns:cx5="http://schemas.microsoft.com/office/drawing/2016/5/11/chartex" xmlns:cx6="http://schemas.microsoft.com/office/drawing/2016/5/12/chartex" xmlns:cx7="http://schemas.microsoft.com/office/drawing/2016/5/13/chartex" xmlns:cx8="http://schemas.microsoft.com/office/drawing/2016/5/14/chartex" xmlns:mc="http://schemas.openxmlformats.org/markup-compatibility/2006" xmlns:aink="http://schemas.microsoft.com/office/drawing/2016/ink" xmlns:am3d="http://schemas.microsoft.com/office/drawing/2017/model3d" xmlns:o="urn:schemas-microsoft-com:office:office" xmlns:r="http://schemas.openxmlformats.org/officeDocument/2006/relationships" xmlns:m="http://schemas.openxmlformats.org/officeDocument/2006/math" xmlns:v="urn:schemas-microsoft-com:vml" xmlns:wp14="http://schemas.microsoft.com/office/word/2010/wordprocessingDrawing" xmlns:wp="http://schemas.openxmlformats.org/drawingml/2006/wordprocessingDrawing" xmlns:w10="urn:schemas-microsoft-com:office:word" xmlns:w="http://schemas.openxmlformats.org/wordprocessingml/2006/main" xmlns:w14="http://schemas.microsoft.com/office/word/2010/wordml" xmlns:w15="http://schemas.microsoft.com/office/word/2012/wordml" xmlns:w16cex="http://schemas.microsoft.com/office/word/2018/wordml/cex" xmlns:w16cid="http://schemas.microsoft.com/office/word/2016/wordml/cid" xmlns:w16="http://schemas.microsoft.com/office/word/2018/wordml" xmlns:w16sdtdh="http://schemas.microsoft.com/office/word/2020/wordml/sdtdatahash" xmlns:w16se="http://schemas.microsoft.com/office/word/2015/wordml/symex" xmlns:wpg="http://schemas.microsoft.com/office/word/2010/wordprocessingGroup" xmlns:wpi="http://schemas.microsoft.com/office/word/2010/wordprocessingInk" xmlns:wne="http://schemas.microsoft.com/office/word/2006/wordml" xmlns:wps="http://schemas.microsoft.com/office/word/2010/wordprocessingShape" mc:Ignorable="w14 w15 w16se w16cid w16 w16cex w16sdtdh wp14">
   <w:abstractNum w:abstractNumId="0" w15:restartNumberingAfterBreak="0">
     <w:nsid w:val="0966300C"/>
     <w:multiLevelType w:val="hybridMultilevel"/>
@@ -2274,7 +2390,7 @@
 </file>
 
 <file path=word/styles.xml><?xml version="1.0" encoding="utf-8"?>
-<w:styles xmlns:mc="http://schemas.openxmlformats.org/markup-compatibility/2006" xmlns:r="http://schemas.openxmlformats.org/officeDocument/2006/relationships" xmlns:w="http://schemas.openxmlformats.org/wordprocessingml/2006/main" xmlns:w14="http://schemas.microsoft.com/office/word/2010/wordml" xmlns:w15="http://schemas.microsoft.com/office/word/2012/wordml" xmlns:w16se="http://schemas.microsoft.com/office/word/2015/wordml/symex" mc:Ignorable="w14 w15 w16se">
+<w:styles xmlns:mc="http://schemas.openxmlformats.org/markup-compatibility/2006" xmlns:r="http://schemas.openxmlformats.org/officeDocument/2006/relationships" xmlns:w="http://schemas.openxmlformats.org/wordprocessingml/2006/main" xmlns:w14="http://schemas.microsoft.com/office/word/2010/wordml" xmlns:w15="http://schemas.microsoft.com/office/word/2012/wordml" xmlns:w16cex="http://schemas.microsoft.com/office/word/2018/wordml/cex" xmlns:w16cid="http://schemas.microsoft.com/office/word/2016/wordml/cid" xmlns:w16="http://schemas.microsoft.com/office/word/2018/wordml" xmlns:w16sdtdh="http://schemas.microsoft.com/office/word/2020/wordml/sdtdatahash" xmlns:w16se="http://schemas.microsoft.com/office/word/2015/wordml/symex" mc:Ignorable="w14 w15 w16se w16cid w16 w16cex w16sdtdh">
   <w:docDefaults>
     <w:rPrDefault>
       <w:rPr>
@@ -2290,7 +2406,7 @@
       </w:pPr>
     </w:pPrDefault>
   </w:docDefaults>
-  <w:latentStyles w:defLockedState="0" w:defUIPriority="99" w:defSemiHidden="0" w:defUnhideWhenUsed="0" w:defQFormat="0" w:count="371">
+  <w:latentStyles w:defLockedState="0" w:defUIPriority="99" w:defSemiHidden="0" w:defUnhideWhenUsed="0" w:defQFormat="0" w:count="376">
     <w:lsdException w:name="Normal" w:uiPriority="0" w:qFormat="1"/>
     <w:lsdException w:name="heading 1" w:uiPriority="9" w:qFormat="1"/>
     <w:lsdException w:name="heading 2" w:semiHidden="1" w:uiPriority="9" w:unhideWhenUsed="1" w:qFormat="1"/>
@@ -2662,6 +2778,11 @@
     <w:lsdException w:name="List Table 5 Dark Accent 6" w:uiPriority="50"/>
     <w:lsdException w:name="List Table 6 Colorful Accent 6" w:uiPriority="51"/>
     <w:lsdException w:name="List Table 7 Colorful Accent 6" w:uiPriority="52"/>
+    <w:lsdException w:name="Mention" w:semiHidden="1" w:unhideWhenUsed="1"/>
+    <w:lsdException w:name="Smart Hyperlink" w:semiHidden="1" w:unhideWhenUsed="1"/>
+    <w:lsdException w:name="Hashtag" w:semiHidden="1" w:unhideWhenUsed="1"/>
+    <w:lsdException w:name="Unresolved Mention" w:semiHidden="1" w:unhideWhenUsed="1"/>
+    <w:lsdException w:name="Smart Link" w:semiHidden="1" w:unhideWhenUsed="1"/>
   </w:latentStyles>
   <w:style w:type="paragraph" w:default="1" w:styleId="Normal">
     <w:name w:val="Normal"/>

</xml_diff>